<commit_message>
add uart packet length limit ，add new MFG burn steps
</commit_message>
<xml_diff>
--- a/飞控计算机1-Vybrid嵌入式软件开发说明.docx
+++ b/飞控计算机1-Vybrid嵌入式软件开发说明.docx
@@ -4546,35 +4546,17 @@
     <w:p>
       <w:pPr>
         <w:pStyle w:val="ac"/>
-        <w:numPr>
-          <w:ilvl w:val="0"/>
-          <w:numId w:val="39"/>
-        </w:numPr>
-        <w:rPr>
-          <w:rFonts w:hint="eastAsia"/>
-          <w:lang w:eastAsia="zh-CN"/>
-        </w:rPr>
-      </w:pPr>
-      <w:r>
-        <w:rPr>
-          <w:rFonts w:hint="eastAsia"/>
-          <w:lang w:eastAsia="zh-CN"/>
-        </w:rPr>
-        <w:t>板卡</w:t>
-      </w:r>
-      <w:r>
-        <w:rPr>
-          <w:rFonts w:hint="eastAsia"/>
-          <w:lang w:eastAsia="zh-CN"/>
-        </w:rPr>
-        <w:t>USB</w:t>
-      </w:r>
-      <w:r>
-        <w:rPr>
-          <w:rFonts w:hint="eastAsia"/>
-          <w:lang w:eastAsia="zh-CN"/>
-        </w:rPr>
-        <w:t>接口连接电脑</w:t>
+        <w:ind w:left="840"/>
+        <w:rPr>
+          <w:lang w:eastAsia="zh-CN"/>
+        </w:rPr>
+      </w:pPr>
+      <w:r>
+        <w:rPr>
+          <w:rFonts w:hint="eastAsia"/>
+          <w:lang w:eastAsia="zh-CN"/>
+        </w:rPr>
+        <w:t>S1-1 ON  S1-2 OFF</w:t>
       </w:r>
     </w:p>
     <w:p>
@@ -4585,23 +4567,29 @@
           <w:numId w:val="39"/>
         </w:numPr>
         <w:rPr>
-          <w:rFonts w:hint="eastAsia"/>
-          <w:lang w:eastAsia="zh-CN"/>
-        </w:rPr>
-      </w:pPr>
-      <w:r>
-        <w:rPr>
-          <w:rFonts w:hint="eastAsia"/>
-          <w:lang w:eastAsia="zh-CN"/>
-        </w:rPr>
-        <w:t>直接运行</w:t>
-      </w:r>
-      <w:r>
-        <w:rPr>
-          <w:rFonts w:hint="eastAsia"/>
-          <w:lang w:eastAsia="zh-CN"/>
-        </w:rPr>
-        <w:t>MFGTools</w:t>
+          <w:lang w:eastAsia="zh-CN"/>
+        </w:rPr>
+      </w:pPr>
+      <w:r>
+        <w:rPr>
+          <w:rFonts w:hint="eastAsia"/>
+          <w:lang w:eastAsia="zh-CN"/>
+        </w:rPr>
+        <w:t>板卡</w:t>
+      </w:r>
+      <w:r>
+        <w:rPr>
+          <w:rFonts w:hint="eastAsia"/>
+          <w:lang w:eastAsia="zh-CN"/>
+        </w:rPr>
+        <w:t>USB</w:t>
+      </w:r>
+      <w:r>
+        <w:rPr>
+          <w:rFonts w:hint="eastAsia"/>
+          <w:lang w:eastAsia="zh-CN"/>
+        </w:rPr>
+        <w:t>接口连接电脑</w:t>
       </w:r>
     </w:p>
     <w:p>
@@ -4621,35 +4609,14 @@
           <w:lang w:eastAsia="zh-CN"/>
         </w:rPr>
         <w:lastRenderedPageBreak/>
-        <w:t>板卡上电，等待</w:t>
-      </w:r>
-      <w:r>
-        <w:rPr>
-          <w:rFonts w:hint="eastAsia"/>
-          <w:lang w:eastAsia="zh-CN"/>
-        </w:rPr>
-        <w:t>MFGTool</w:t>
-      </w:r>
-      <w:r>
-        <w:rPr>
-          <w:rFonts w:hint="eastAsia"/>
-          <w:lang w:eastAsia="zh-CN"/>
-        </w:rPr>
-        <w:t>识别设备，点击</w:t>
-      </w:r>
-      <w:r>
-        <w:rPr>
-          <w:rFonts w:hint="eastAsia"/>
-          <w:lang w:eastAsia="zh-CN"/>
-        </w:rPr>
-        <w:t>MFGTool</w:t>
-      </w:r>
-      <w:r>
-        <w:rPr>
-          <w:rFonts w:hint="eastAsia"/>
-          <w:lang w:eastAsia="zh-CN"/>
-        </w:rPr>
-        <w:t>烧写包里的镜像</w:t>
+        <w:t>直接运行</w:t>
+      </w:r>
+      <w:r>
+        <w:rPr>
+          <w:rFonts w:hint="eastAsia"/>
+          <w:lang w:eastAsia="zh-CN"/>
+        </w:rPr>
+        <w:t>MFGTools</w:t>
       </w:r>
     </w:p>
     <w:p>
@@ -4668,21 +4635,35 @@
           <w:rFonts w:hint="eastAsia"/>
           <w:lang w:eastAsia="zh-CN"/>
         </w:rPr>
-        <w:t>烧写成功后，断电，进入</w:t>
-      </w:r>
-      <w:r>
-        <w:rPr>
-          <w:rFonts w:hint="eastAsia"/>
-          <w:lang w:eastAsia="zh-CN"/>
-        </w:rPr>
-        <w:t>intramfs</w:t>
-      </w:r>
-      <w:r>
-        <w:rPr>
-          <w:rFonts w:hint="eastAsia"/>
-          <w:lang w:eastAsia="zh-CN"/>
-        </w:rPr>
-        <w:t>启动</w:t>
+        <w:t>板卡上电，等待</w:t>
+      </w:r>
+      <w:r>
+        <w:rPr>
+          <w:rFonts w:hint="eastAsia"/>
+          <w:lang w:eastAsia="zh-CN"/>
+        </w:rPr>
+        <w:t>MFGTool</w:t>
+      </w:r>
+      <w:r>
+        <w:rPr>
+          <w:rFonts w:hint="eastAsia"/>
+          <w:lang w:eastAsia="zh-CN"/>
+        </w:rPr>
+        <w:t>识别设备，点击</w:t>
+      </w:r>
+      <w:r>
+        <w:rPr>
+          <w:rFonts w:hint="eastAsia"/>
+          <w:lang w:eastAsia="zh-CN"/>
+        </w:rPr>
+        <w:t>MFGTool</w:t>
+      </w:r>
+      <w:r>
+        <w:rPr>
+          <w:rFonts w:hint="eastAsia"/>
+          <w:lang w:eastAsia="zh-CN"/>
+        </w:rPr>
+        <w:t>烧写包里的镜像</w:t>
       </w:r>
     </w:p>
     <w:p>
@@ -4693,6 +4674,581 @@
           <w:numId w:val="39"/>
         </w:numPr>
         <w:rPr>
+          <w:rFonts w:hint="eastAsia"/>
+          <w:lang w:eastAsia="zh-CN"/>
+        </w:rPr>
+      </w:pPr>
+      <w:r>
+        <w:rPr>
+          <w:rFonts w:hint="eastAsia"/>
+          <w:lang w:eastAsia="zh-CN"/>
+        </w:rPr>
+        <w:t>烧写成功后，断电</w:t>
+      </w:r>
+    </w:p>
+    <w:p>
+      <w:pPr>
+        <w:pStyle w:val="ac"/>
+        <w:numPr>
+          <w:ilvl w:val="0"/>
+          <w:numId w:val="39"/>
+        </w:numPr>
+        <w:rPr>
+          <w:rFonts w:hint="eastAsia"/>
+          <w:lang w:eastAsia="zh-CN"/>
+        </w:rPr>
+      </w:pPr>
+      <w:r>
+        <w:rPr>
+          <w:rFonts w:hint="eastAsia"/>
+          <w:lang w:eastAsia="zh-CN"/>
+        </w:rPr>
+        <w:t>将拨码开关设置为</w:t>
+      </w:r>
+      <w:r>
+        <w:rPr>
+          <w:rFonts w:hint="eastAsia"/>
+          <w:lang w:eastAsia="zh-CN"/>
+        </w:rPr>
+        <w:t>NAND</w:t>
+      </w:r>
+      <w:r>
+        <w:rPr>
+          <w:rFonts w:hint="eastAsia"/>
+          <w:lang w:eastAsia="zh-CN"/>
+        </w:rPr>
+        <w:t>启动模式</w:t>
+      </w:r>
+    </w:p>
+    <w:tbl>
+      <w:tblPr>
+        <w:tblStyle w:val="af7"/>
+        <w:tblW w:w="0" w:type="auto"/>
+        <w:tblInd w:w="840" w:type="dxa"/>
+        <w:tblLook w:val="04A0"/>
+      </w:tblPr>
+      <w:tblGrid>
+        <w:gridCol w:w="544"/>
+        <w:gridCol w:w="596"/>
+        <w:gridCol w:w="567"/>
+        <w:gridCol w:w="709"/>
+        <w:gridCol w:w="709"/>
+        <w:gridCol w:w="708"/>
+        <w:gridCol w:w="709"/>
+        <w:gridCol w:w="709"/>
+        <w:gridCol w:w="596"/>
+      </w:tblGrid>
+      <w:tr>
+        <w:tc>
+          <w:tcPr>
+            <w:tcW w:w="544" w:type="dxa"/>
+          </w:tcPr>
+          <w:p>
+            <w:pPr>
+              <w:pStyle w:val="ac"/>
+              <w:ind w:left="0"/>
+              <w:rPr>
+                <w:rFonts w:hint="eastAsia"/>
+                <w:lang w:eastAsia="zh-CN"/>
+              </w:rPr>
+            </w:pPr>
+            <w:r>
+              <w:rPr>
+                <w:rFonts w:hint="eastAsia"/>
+                <w:lang w:eastAsia="zh-CN"/>
+              </w:rPr>
+              <w:t>S1</w:t>
+            </w:r>
+          </w:p>
+        </w:tc>
+        <w:tc>
+          <w:tcPr>
+            <w:tcW w:w="567" w:type="dxa"/>
+          </w:tcPr>
+          <w:p>
+            <w:pPr>
+              <w:pStyle w:val="ac"/>
+              <w:ind w:left="0"/>
+              <w:rPr>
+                <w:rFonts w:hint="eastAsia"/>
+                <w:lang w:eastAsia="zh-CN"/>
+              </w:rPr>
+            </w:pPr>
+            <w:r>
+              <w:rPr>
+                <w:rFonts w:hint="eastAsia"/>
+                <w:lang w:eastAsia="zh-CN"/>
+              </w:rPr>
+              <w:t>1</w:t>
+            </w:r>
+          </w:p>
+        </w:tc>
+        <w:tc>
+          <w:tcPr>
+            <w:tcW w:w="567" w:type="dxa"/>
+          </w:tcPr>
+          <w:p>
+            <w:pPr>
+              <w:pStyle w:val="ac"/>
+              <w:ind w:left="0"/>
+              <w:rPr>
+                <w:rFonts w:hint="eastAsia"/>
+                <w:lang w:eastAsia="zh-CN"/>
+              </w:rPr>
+            </w:pPr>
+            <w:r>
+              <w:rPr>
+                <w:rFonts w:hint="eastAsia"/>
+                <w:lang w:eastAsia="zh-CN"/>
+              </w:rPr>
+              <w:t>2</w:t>
+            </w:r>
+          </w:p>
+        </w:tc>
+        <w:tc>
+          <w:tcPr>
+            <w:tcW w:w="709" w:type="dxa"/>
+          </w:tcPr>
+          <w:p>
+            <w:pPr>
+              <w:pStyle w:val="ac"/>
+              <w:ind w:left="0"/>
+              <w:rPr>
+                <w:rFonts w:hint="eastAsia"/>
+                <w:lang w:eastAsia="zh-CN"/>
+              </w:rPr>
+            </w:pPr>
+            <w:r>
+              <w:rPr>
+                <w:rFonts w:hint="eastAsia"/>
+                <w:lang w:eastAsia="zh-CN"/>
+              </w:rPr>
+              <w:t>3</w:t>
+            </w:r>
+          </w:p>
+        </w:tc>
+        <w:tc>
+          <w:tcPr>
+            <w:tcW w:w="709" w:type="dxa"/>
+          </w:tcPr>
+          <w:p>
+            <w:pPr>
+              <w:pStyle w:val="ac"/>
+              <w:ind w:left="0"/>
+              <w:rPr>
+                <w:rFonts w:hint="eastAsia"/>
+                <w:lang w:eastAsia="zh-CN"/>
+              </w:rPr>
+            </w:pPr>
+            <w:r>
+              <w:rPr>
+                <w:rFonts w:hint="eastAsia"/>
+                <w:lang w:eastAsia="zh-CN"/>
+              </w:rPr>
+              <w:t>4</w:t>
+            </w:r>
+          </w:p>
+        </w:tc>
+        <w:tc>
+          <w:tcPr>
+            <w:tcW w:w="708" w:type="dxa"/>
+          </w:tcPr>
+          <w:p>
+            <w:pPr>
+              <w:pStyle w:val="ac"/>
+              <w:ind w:left="0"/>
+              <w:rPr>
+                <w:rFonts w:hint="eastAsia"/>
+                <w:lang w:eastAsia="zh-CN"/>
+              </w:rPr>
+            </w:pPr>
+            <w:r>
+              <w:rPr>
+                <w:rFonts w:hint="eastAsia"/>
+                <w:lang w:eastAsia="zh-CN"/>
+              </w:rPr>
+              <w:t>5</w:t>
+            </w:r>
+          </w:p>
+        </w:tc>
+        <w:tc>
+          <w:tcPr>
+            <w:tcW w:w="709" w:type="dxa"/>
+          </w:tcPr>
+          <w:p>
+            <w:pPr>
+              <w:pStyle w:val="ac"/>
+              <w:ind w:left="0"/>
+              <w:rPr>
+                <w:rFonts w:hint="eastAsia"/>
+                <w:lang w:eastAsia="zh-CN"/>
+              </w:rPr>
+            </w:pPr>
+            <w:r>
+              <w:rPr>
+                <w:rFonts w:hint="eastAsia"/>
+                <w:lang w:eastAsia="zh-CN"/>
+              </w:rPr>
+              <w:t>6</w:t>
+            </w:r>
+          </w:p>
+        </w:tc>
+        <w:tc>
+          <w:tcPr>
+            <w:tcW w:w="709" w:type="dxa"/>
+          </w:tcPr>
+          <w:p>
+            <w:pPr>
+              <w:pStyle w:val="ac"/>
+              <w:ind w:left="0"/>
+              <w:rPr>
+                <w:rFonts w:hint="eastAsia"/>
+                <w:lang w:eastAsia="zh-CN"/>
+              </w:rPr>
+            </w:pPr>
+            <w:r>
+              <w:rPr>
+                <w:rFonts w:hint="eastAsia"/>
+                <w:lang w:eastAsia="zh-CN"/>
+              </w:rPr>
+              <w:t>7</w:t>
+            </w:r>
+          </w:p>
+        </w:tc>
+        <w:tc>
+          <w:tcPr>
+            <w:tcW w:w="567" w:type="dxa"/>
+          </w:tcPr>
+          <w:p>
+            <w:pPr>
+              <w:pStyle w:val="ac"/>
+              <w:ind w:left="0"/>
+              <w:rPr>
+                <w:rFonts w:hint="eastAsia"/>
+                <w:lang w:eastAsia="zh-CN"/>
+              </w:rPr>
+            </w:pPr>
+            <w:r>
+              <w:rPr>
+                <w:rFonts w:hint="eastAsia"/>
+                <w:lang w:eastAsia="zh-CN"/>
+              </w:rPr>
+              <w:t>8</w:t>
+            </w:r>
+          </w:p>
+        </w:tc>
+      </w:tr>
+      <w:tr>
+        <w:tc>
+          <w:tcPr>
+            <w:tcW w:w="544" w:type="dxa"/>
+          </w:tcPr>
+          <w:p>
+            <w:pPr>
+              <w:pStyle w:val="ac"/>
+              <w:ind w:left="0"/>
+              <w:rPr>
+                <w:rFonts w:hint="eastAsia"/>
+                <w:lang w:eastAsia="zh-CN"/>
+              </w:rPr>
+            </w:pPr>
+            <w:r>
+              <w:rPr>
+                <w:rFonts w:hint="eastAsia"/>
+                <w:lang w:eastAsia="zh-CN"/>
+              </w:rPr>
+              <w:t>状态</w:t>
+            </w:r>
+          </w:p>
+        </w:tc>
+        <w:tc>
+          <w:tcPr>
+            <w:tcW w:w="567" w:type="dxa"/>
+          </w:tcPr>
+          <w:p>
+            <w:pPr>
+              <w:pStyle w:val="ac"/>
+              <w:ind w:left="0"/>
+              <w:rPr>
+                <w:rFonts w:hint="eastAsia"/>
+                <w:lang w:eastAsia="zh-CN"/>
+              </w:rPr>
+            </w:pPr>
+            <w:r>
+              <w:rPr>
+                <w:rFonts w:hint="eastAsia"/>
+                <w:lang w:eastAsia="zh-CN"/>
+              </w:rPr>
+              <w:t>OFF</w:t>
+            </w:r>
+          </w:p>
+        </w:tc>
+        <w:tc>
+          <w:tcPr>
+            <w:tcW w:w="567" w:type="dxa"/>
+          </w:tcPr>
+          <w:p>
+            <w:pPr>
+              <w:pStyle w:val="ac"/>
+              <w:ind w:left="0"/>
+              <w:rPr>
+                <w:rFonts w:hint="eastAsia"/>
+                <w:lang w:eastAsia="zh-CN"/>
+              </w:rPr>
+            </w:pPr>
+            <w:r>
+              <w:rPr>
+                <w:rFonts w:hint="eastAsia"/>
+                <w:lang w:eastAsia="zh-CN"/>
+              </w:rPr>
+              <w:t>ON</w:t>
+            </w:r>
+          </w:p>
+        </w:tc>
+        <w:tc>
+          <w:tcPr>
+            <w:tcW w:w="709" w:type="dxa"/>
+          </w:tcPr>
+          <w:p>
+            <w:pPr>
+              <w:pStyle w:val="ac"/>
+              <w:ind w:left="0"/>
+              <w:rPr>
+                <w:rFonts w:hint="eastAsia"/>
+                <w:lang w:eastAsia="zh-CN"/>
+              </w:rPr>
+            </w:pPr>
+            <w:r>
+              <w:rPr>
+                <w:rFonts w:hint="eastAsia"/>
+                <w:lang w:eastAsia="zh-CN"/>
+              </w:rPr>
+              <w:t>OFF</w:t>
+            </w:r>
+          </w:p>
+        </w:tc>
+        <w:tc>
+          <w:tcPr>
+            <w:tcW w:w="709" w:type="dxa"/>
+          </w:tcPr>
+          <w:p>
+            <w:pPr>
+              <w:pStyle w:val="ac"/>
+              <w:ind w:left="0"/>
+              <w:rPr>
+                <w:rFonts w:hint="eastAsia"/>
+                <w:lang w:eastAsia="zh-CN"/>
+              </w:rPr>
+            </w:pPr>
+            <w:r>
+              <w:rPr>
+                <w:rFonts w:hint="eastAsia"/>
+                <w:lang w:eastAsia="zh-CN"/>
+              </w:rPr>
+              <w:t>OFF</w:t>
+            </w:r>
+          </w:p>
+        </w:tc>
+        <w:tc>
+          <w:tcPr>
+            <w:tcW w:w="708" w:type="dxa"/>
+          </w:tcPr>
+          <w:p>
+            <w:pPr>
+              <w:pStyle w:val="ac"/>
+              <w:ind w:left="0"/>
+              <w:rPr>
+                <w:rFonts w:hint="eastAsia"/>
+                <w:lang w:eastAsia="zh-CN"/>
+              </w:rPr>
+            </w:pPr>
+            <w:r>
+              <w:rPr>
+                <w:rFonts w:hint="eastAsia"/>
+                <w:lang w:eastAsia="zh-CN"/>
+              </w:rPr>
+              <w:t>ON</w:t>
+            </w:r>
+          </w:p>
+        </w:tc>
+        <w:tc>
+          <w:tcPr>
+            <w:tcW w:w="709" w:type="dxa"/>
+          </w:tcPr>
+          <w:p>
+            <w:pPr>
+              <w:pStyle w:val="ac"/>
+              <w:ind w:left="0"/>
+              <w:rPr>
+                <w:rFonts w:hint="eastAsia"/>
+                <w:lang w:eastAsia="zh-CN"/>
+              </w:rPr>
+            </w:pPr>
+            <w:r>
+              <w:rPr>
+                <w:rFonts w:hint="eastAsia"/>
+                <w:lang w:eastAsia="zh-CN"/>
+              </w:rPr>
+              <w:t>OFF</w:t>
+            </w:r>
+          </w:p>
+        </w:tc>
+        <w:tc>
+          <w:tcPr>
+            <w:tcW w:w="709" w:type="dxa"/>
+          </w:tcPr>
+          <w:p>
+            <w:pPr>
+              <w:pStyle w:val="ac"/>
+              <w:ind w:left="0"/>
+              <w:rPr>
+                <w:rFonts w:hint="eastAsia"/>
+                <w:lang w:eastAsia="zh-CN"/>
+              </w:rPr>
+            </w:pPr>
+            <w:r>
+              <w:rPr>
+                <w:rFonts w:hint="eastAsia"/>
+                <w:lang w:eastAsia="zh-CN"/>
+              </w:rPr>
+              <w:t>OFF</w:t>
+            </w:r>
+          </w:p>
+        </w:tc>
+        <w:tc>
+          <w:tcPr>
+            <w:tcW w:w="567" w:type="dxa"/>
+          </w:tcPr>
+          <w:p>
+            <w:pPr>
+              <w:pStyle w:val="ac"/>
+              <w:ind w:left="0"/>
+              <w:rPr>
+                <w:rFonts w:hint="eastAsia"/>
+                <w:lang w:eastAsia="zh-CN"/>
+              </w:rPr>
+            </w:pPr>
+            <w:r>
+              <w:rPr>
+                <w:rFonts w:hint="eastAsia"/>
+                <w:lang w:eastAsia="zh-CN"/>
+              </w:rPr>
+              <w:t>OFF</w:t>
+            </w:r>
+          </w:p>
+        </w:tc>
+      </w:tr>
+    </w:tbl>
+    <w:p>
+      <w:pPr>
+        <w:pStyle w:val="ac"/>
+        <w:numPr>
+          <w:ilvl w:val="0"/>
+          <w:numId w:val="39"/>
+        </w:numPr>
+        <w:rPr>
+          <w:lang w:eastAsia="zh-CN"/>
+        </w:rPr>
+      </w:pPr>
+      <w:r>
+        <w:rPr>
+          <w:rFonts w:hint="eastAsia"/>
+          <w:lang w:eastAsia="zh-CN"/>
+        </w:rPr>
+        <w:t>上电，</w:t>
+      </w:r>
+      <w:r>
+        <w:rPr>
+          <w:rFonts w:hint="eastAsia"/>
+          <w:lang w:eastAsia="zh-CN"/>
+        </w:rPr>
+        <w:t>进入</w:t>
+      </w:r>
+      <w:r>
+        <w:rPr>
+          <w:rFonts w:hint="eastAsia"/>
+          <w:lang w:eastAsia="zh-CN"/>
+        </w:rPr>
+        <w:t>intramfs</w:t>
+      </w:r>
+      <w:r>
+        <w:rPr>
+          <w:rFonts w:hint="eastAsia"/>
+          <w:lang w:eastAsia="zh-CN"/>
+        </w:rPr>
+        <w:t>启动</w:t>
+      </w:r>
+      <w:r>
+        <w:rPr>
+          <w:rFonts w:hint="eastAsia"/>
+          <w:lang w:eastAsia="zh-CN"/>
+        </w:rPr>
+        <w:t>（参考</w:t>
+      </w:r>
+      <w:r>
+        <w:rPr>
+          <w:lang w:eastAsia="zh-CN"/>
+        </w:rPr>
+        <w:fldChar w:fldCharType="begin"/>
+      </w:r>
+      <w:r>
+        <w:rPr>
+          <w:lang w:eastAsia="zh-CN"/>
+        </w:rPr>
+        <w:instrText xml:space="preserve"> </w:instrText>
+      </w:r>
+      <w:r>
+        <w:rPr>
+          <w:rFonts w:hint="eastAsia"/>
+          <w:lang w:eastAsia="zh-CN"/>
+        </w:rPr>
+        <w:instrText>REF _Ref468563213 \r \h</w:instrText>
+      </w:r>
+      <w:r>
+        <w:rPr>
+          <w:lang w:eastAsia="zh-CN"/>
+        </w:rPr>
+        <w:instrText xml:space="preserve"> </w:instrText>
+      </w:r>
+      <w:r>
+        <w:rPr>
+          <w:lang w:eastAsia="zh-CN"/>
+        </w:rPr>
+      </w:r>
+      <w:r>
+        <w:rPr>
+          <w:lang w:eastAsia="zh-CN"/>
+        </w:rPr>
+        <w:fldChar w:fldCharType="separate"/>
+      </w:r>
+      <w:r>
+        <w:rPr>
+          <w:lang w:eastAsia="zh-CN"/>
+        </w:rPr>
+        <w:t>1.3</w:t>
+      </w:r>
+      <w:r>
+        <w:rPr>
+          <w:lang w:eastAsia="zh-CN"/>
+        </w:rPr>
+        <w:fldChar w:fldCharType="end"/>
+      </w:r>
+      <w:r>
+        <w:rPr>
+          <w:rFonts w:hint="eastAsia"/>
+          <w:lang w:eastAsia="zh-CN"/>
+        </w:rPr>
+        <w:t>节）</w:t>
+      </w:r>
+    </w:p>
+    <w:p>
+      <w:pPr>
+        <w:pStyle w:val="ac"/>
+        <w:numPr>
+          <w:ilvl w:val="0"/>
+          <w:numId w:val="39"/>
+        </w:numPr>
+        <w:rPr>
           <w:lang w:eastAsia="zh-CN"/>
         </w:rPr>
       </w:pPr>
@@ -4709,6 +5265,498 @@
           <w:lang w:eastAsia="zh-CN"/>
         </w:rPr>
         <w:t>ubifs</w:t>
+      </w:r>
+      <w:r>
+        <w:rPr>
+          <w:rFonts w:hint="eastAsia"/>
+          <w:lang w:eastAsia="zh-CN"/>
+        </w:rPr>
+        <w:t>（参考</w:t>
+      </w:r>
+      <w:r>
+        <w:rPr>
+          <w:lang w:eastAsia="zh-CN"/>
+        </w:rPr>
+        <w:fldChar w:fldCharType="begin"/>
+      </w:r>
+      <w:r>
+        <w:rPr>
+          <w:lang w:eastAsia="zh-CN"/>
+        </w:rPr>
+        <w:instrText xml:space="preserve"> </w:instrText>
+      </w:r>
+      <w:r>
+        <w:rPr>
+          <w:rFonts w:hint="eastAsia"/>
+          <w:lang w:eastAsia="zh-CN"/>
+        </w:rPr>
+        <w:instrText>REF _Ref468563227 \r \h</w:instrText>
+      </w:r>
+      <w:r>
+        <w:rPr>
+          <w:lang w:eastAsia="zh-CN"/>
+        </w:rPr>
+        <w:instrText xml:space="preserve"> </w:instrText>
+      </w:r>
+      <w:r>
+        <w:rPr>
+          <w:lang w:eastAsia="zh-CN"/>
+        </w:rPr>
+      </w:r>
+      <w:r>
+        <w:rPr>
+          <w:lang w:eastAsia="zh-CN"/>
+        </w:rPr>
+        <w:fldChar w:fldCharType="separate"/>
+      </w:r>
+      <w:r>
+        <w:rPr>
+          <w:lang w:eastAsia="zh-CN"/>
+        </w:rPr>
+        <w:t>1.4</w:t>
+      </w:r>
+      <w:r>
+        <w:rPr>
+          <w:lang w:eastAsia="zh-CN"/>
+        </w:rPr>
+        <w:fldChar w:fldCharType="end"/>
+      </w:r>
+      <w:r>
+        <w:rPr>
+          <w:rFonts w:hint="eastAsia"/>
+          <w:lang w:eastAsia="zh-CN"/>
+        </w:rPr>
+        <w:t>节）</w:t>
+      </w:r>
+    </w:p>
+    <w:p>
+      <w:pPr>
+        <w:pStyle w:val="ac"/>
+        <w:numPr>
+          <w:ilvl w:val="0"/>
+          <w:numId w:val="39"/>
+        </w:numPr>
+        <w:rPr>
+          <w:lang w:eastAsia="zh-CN"/>
+        </w:rPr>
+      </w:pPr>
+      <w:r>
+        <w:rPr>
+          <w:rFonts w:hint="eastAsia"/>
+          <w:lang w:eastAsia="zh-CN"/>
+        </w:rPr>
+        <w:t>重启系统，修改启动文件</w:t>
+      </w:r>
+      <w:r>
+        <w:rPr>
+          <w:rFonts w:hint="eastAsia"/>
+          <w:lang w:eastAsia="zh-CN"/>
+        </w:rPr>
+        <w:t>/etc/init.d/rcS</w:t>
+      </w:r>
+      <w:r>
+        <w:rPr>
+          <w:rFonts w:hint="eastAsia"/>
+          <w:lang w:eastAsia="zh-CN"/>
+        </w:rPr>
+        <w:t>。加入以下命令</w:t>
+      </w:r>
+    </w:p>
+    <w:p>
+      <w:pPr>
+        <w:pStyle w:val="ac"/>
+        <w:spacing w:before="100" w:beforeAutospacing="1" w:line="240" w:lineRule="auto"/>
+        <w:ind w:left="839"/>
+        <w:rPr>
+          <w:lang w:eastAsia="zh-CN"/>
+        </w:rPr>
+      </w:pPr>
+      <w:r>
+        <w:rPr>
+          <w:rFonts w:hint="eastAsia"/>
+          <w:lang w:eastAsia="zh-CN"/>
+        </w:rPr>
+        <w:t>#</w:t>
+      </w:r>
+      <w:r>
+        <w:rPr>
+          <w:rFonts w:hint="eastAsia"/>
+          <w:lang w:eastAsia="zh-CN"/>
+        </w:rPr>
+        <w:t>加载</w:t>
+      </w:r>
+      <w:r>
+        <w:rPr>
+          <w:rFonts w:hint="eastAsia"/>
+          <w:lang w:eastAsia="zh-CN"/>
+        </w:rPr>
+        <w:t>spi</w:t>
+      </w:r>
+      <w:r>
+        <w:rPr>
+          <w:rFonts w:hint="eastAsia"/>
+          <w:lang w:eastAsia="zh-CN"/>
+        </w:rPr>
+        <w:t>驱动</w:t>
+      </w:r>
+    </w:p>
+    <w:p>
+      <w:pPr>
+        <w:pStyle w:val="ac"/>
+        <w:spacing w:before="100" w:beforeAutospacing="1" w:line="240" w:lineRule="auto"/>
+        <w:ind w:left="839"/>
+        <w:rPr>
+          <w:lang w:eastAsia="zh-CN"/>
+        </w:rPr>
+      </w:pPr>
+      <w:r>
+        <w:rPr>
+          <w:lang w:eastAsia="zh-CN"/>
+        </w:rPr>
+        <w:t>insmod /lib/modules/spidev.ko</w:t>
+      </w:r>
+    </w:p>
+    <w:p>
+      <w:pPr>
+        <w:pStyle w:val="ac"/>
+        <w:spacing w:before="100" w:beforeAutospacing="1" w:line="240" w:lineRule="auto"/>
+        <w:ind w:left="839"/>
+        <w:rPr>
+          <w:lang w:eastAsia="zh-CN"/>
+        </w:rPr>
+      </w:pPr>
+    </w:p>
+    <w:p>
+      <w:pPr>
+        <w:pStyle w:val="ac"/>
+        <w:spacing w:before="100" w:beforeAutospacing="1" w:line="240" w:lineRule="auto"/>
+        <w:ind w:left="839"/>
+        <w:rPr>
+          <w:lang w:eastAsia="zh-CN"/>
+        </w:rPr>
+      </w:pPr>
+      <w:r>
+        <w:rPr>
+          <w:rFonts w:hint="eastAsia"/>
+          <w:lang w:eastAsia="zh-CN"/>
+        </w:rPr>
+        <w:t>#</w:t>
+      </w:r>
+      <w:r>
+        <w:rPr>
+          <w:rFonts w:hint="eastAsia"/>
+          <w:lang w:eastAsia="zh-CN"/>
+        </w:rPr>
+        <w:t>导出</w:t>
+      </w:r>
+      <w:r>
+        <w:rPr>
+          <w:rFonts w:hint="eastAsia"/>
+          <w:lang w:eastAsia="zh-CN"/>
+        </w:rPr>
+        <w:t>RS485</w:t>
+      </w:r>
+      <w:r>
+        <w:rPr>
+          <w:rFonts w:hint="eastAsia"/>
+          <w:lang w:eastAsia="zh-CN"/>
+        </w:rPr>
+        <w:t>驱动芯片使能控制</w:t>
+      </w:r>
+      <w:r>
+        <w:rPr>
+          <w:rFonts w:hint="eastAsia"/>
+          <w:lang w:eastAsia="zh-CN"/>
+        </w:rPr>
+        <w:t>GPIO</w:t>
+      </w:r>
+    </w:p>
+    <w:p>
+      <w:pPr>
+        <w:pStyle w:val="ac"/>
+        <w:spacing w:before="100" w:beforeAutospacing="1" w:line="240" w:lineRule="auto"/>
+        <w:ind w:left="839"/>
+        <w:rPr>
+          <w:lang w:eastAsia="zh-CN"/>
+        </w:rPr>
+      </w:pPr>
+      <w:r>
+        <w:rPr>
+          <w:lang w:eastAsia="zh-CN"/>
+        </w:rPr>
+        <w:t>echo 92 &gt; sys/class/gpio/export</w:t>
+      </w:r>
+    </w:p>
+    <w:p>
+      <w:pPr>
+        <w:pStyle w:val="ac"/>
+        <w:spacing w:before="100" w:beforeAutospacing="1" w:line="240" w:lineRule="auto"/>
+        <w:ind w:left="839"/>
+        <w:rPr>
+          <w:lang w:eastAsia="zh-CN"/>
+        </w:rPr>
+      </w:pPr>
+      <w:r>
+        <w:rPr>
+          <w:lang w:eastAsia="zh-CN"/>
+        </w:rPr>
+        <w:t>echo out &gt; sys/class/gpio/gpio92/direction</w:t>
+      </w:r>
+    </w:p>
+    <w:p>
+      <w:pPr>
+        <w:pStyle w:val="ac"/>
+        <w:spacing w:before="100" w:beforeAutospacing="1" w:line="240" w:lineRule="auto"/>
+        <w:ind w:left="839"/>
+        <w:rPr>
+          <w:lang w:eastAsia="zh-CN"/>
+        </w:rPr>
+      </w:pPr>
+    </w:p>
+    <w:p>
+      <w:pPr>
+        <w:pStyle w:val="ac"/>
+        <w:spacing w:before="100" w:beforeAutospacing="1" w:line="240" w:lineRule="auto"/>
+        <w:ind w:left="839"/>
+        <w:rPr>
+          <w:lang w:eastAsia="zh-CN"/>
+        </w:rPr>
+      </w:pPr>
+      <w:r>
+        <w:rPr>
+          <w:rFonts w:hint="eastAsia"/>
+          <w:lang w:eastAsia="zh-CN"/>
+        </w:rPr>
+        <w:t>#</w:t>
+      </w:r>
+      <w:r>
+        <w:rPr>
+          <w:rFonts w:hint="eastAsia"/>
+          <w:lang w:eastAsia="zh-CN"/>
+        </w:rPr>
+        <w:t>导出</w:t>
+      </w:r>
+      <w:r>
+        <w:rPr>
+          <w:rFonts w:hint="eastAsia"/>
+          <w:lang w:eastAsia="zh-CN"/>
+        </w:rPr>
+        <w:t>VBUS1</w:t>
+      </w:r>
+      <w:r>
+        <w:rPr>
+          <w:rFonts w:hint="eastAsia"/>
+          <w:lang w:eastAsia="zh-CN"/>
+        </w:rPr>
+        <w:t>使能控制</w:t>
+      </w:r>
+      <w:r>
+        <w:rPr>
+          <w:rFonts w:hint="eastAsia"/>
+          <w:lang w:eastAsia="zh-CN"/>
+        </w:rPr>
+        <w:t>GPIO</w:t>
+      </w:r>
+    </w:p>
+    <w:p>
+      <w:pPr>
+        <w:pStyle w:val="ac"/>
+        <w:spacing w:before="100" w:beforeAutospacing="1" w:line="240" w:lineRule="auto"/>
+        <w:ind w:left="839"/>
+        <w:rPr>
+          <w:lang w:eastAsia="zh-CN"/>
+        </w:rPr>
+      </w:pPr>
+      <w:r>
+        <w:rPr>
+          <w:lang w:eastAsia="zh-CN"/>
+        </w:rPr>
+        <w:t>echo 61 &gt; sys/class/gpio/export</w:t>
+      </w:r>
+    </w:p>
+    <w:p>
+      <w:pPr>
+        <w:pStyle w:val="ac"/>
+        <w:spacing w:before="100" w:beforeAutospacing="1" w:line="240" w:lineRule="auto"/>
+        <w:ind w:left="839"/>
+        <w:rPr>
+          <w:lang w:eastAsia="zh-CN"/>
+        </w:rPr>
+      </w:pPr>
+      <w:r>
+        <w:rPr>
+          <w:lang w:eastAsia="zh-CN"/>
+        </w:rPr>
+        <w:t>echo out &gt; sys/class/gpio/gpio61/direction</w:t>
+      </w:r>
+    </w:p>
+    <w:p>
+      <w:pPr>
+        <w:pStyle w:val="ac"/>
+        <w:spacing w:before="100" w:beforeAutospacing="1" w:line="240" w:lineRule="auto"/>
+        <w:ind w:left="839"/>
+        <w:rPr>
+          <w:lang w:eastAsia="zh-CN"/>
+        </w:rPr>
+      </w:pPr>
+    </w:p>
+    <w:p>
+      <w:pPr>
+        <w:pStyle w:val="ac"/>
+        <w:spacing w:before="100" w:beforeAutospacing="1" w:line="240" w:lineRule="auto"/>
+        <w:ind w:left="839"/>
+        <w:rPr>
+          <w:lang w:eastAsia="zh-CN"/>
+        </w:rPr>
+      </w:pPr>
+      <w:r>
+        <w:rPr>
+          <w:rFonts w:hint="eastAsia"/>
+          <w:lang w:eastAsia="zh-CN"/>
+        </w:rPr>
+        <w:t>#</w:t>
+      </w:r>
+      <w:r>
+        <w:rPr>
+          <w:rFonts w:hint="eastAsia"/>
+          <w:lang w:eastAsia="zh-CN"/>
+        </w:rPr>
+        <w:t>导出</w:t>
+      </w:r>
+      <w:r>
+        <w:rPr>
+          <w:rFonts w:hint="eastAsia"/>
+          <w:lang w:eastAsia="zh-CN"/>
+        </w:rPr>
+        <w:t>VBUS2</w:t>
+      </w:r>
+      <w:r>
+        <w:rPr>
+          <w:rFonts w:hint="eastAsia"/>
+          <w:lang w:eastAsia="zh-CN"/>
+        </w:rPr>
+        <w:t>使能控制</w:t>
+      </w:r>
+      <w:r>
+        <w:rPr>
+          <w:rFonts w:hint="eastAsia"/>
+          <w:lang w:eastAsia="zh-CN"/>
+        </w:rPr>
+        <w:t>GPIO</w:t>
+      </w:r>
+    </w:p>
+    <w:p>
+      <w:pPr>
+        <w:pStyle w:val="ac"/>
+        <w:spacing w:before="100" w:beforeAutospacing="1" w:line="240" w:lineRule="auto"/>
+        <w:ind w:left="839"/>
+        <w:rPr>
+          <w:lang w:eastAsia="zh-CN"/>
+        </w:rPr>
+      </w:pPr>
+      <w:r>
+        <w:rPr>
+          <w:lang w:eastAsia="zh-CN"/>
+        </w:rPr>
+        <w:t>echo 62 &gt; sys/class/gpio/export</w:t>
+      </w:r>
+    </w:p>
+    <w:p>
+      <w:pPr>
+        <w:pStyle w:val="ac"/>
+        <w:spacing w:before="100" w:beforeAutospacing="1" w:line="240" w:lineRule="auto"/>
+        <w:ind w:left="839"/>
+        <w:rPr>
+          <w:lang w:eastAsia="zh-CN"/>
+        </w:rPr>
+      </w:pPr>
+      <w:r>
+        <w:rPr>
+          <w:lang w:eastAsia="zh-CN"/>
+        </w:rPr>
+        <w:t>echo out &gt; sys/class/gpio/gpio62/direction</w:t>
+      </w:r>
+    </w:p>
+    <w:p>
+      <w:pPr>
+        <w:pStyle w:val="ac"/>
+        <w:spacing w:before="100" w:beforeAutospacing="1" w:line="240" w:lineRule="auto"/>
+        <w:ind w:left="839"/>
+        <w:rPr>
+          <w:lang w:eastAsia="zh-CN"/>
+        </w:rPr>
+      </w:pPr>
+    </w:p>
+    <w:p>
+      <w:pPr>
+        <w:pStyle w:val="ac"/>
+        <w:spacing w:before="100" w:beforeAutospacing="1" w:line="240" w:lineRule="auto"/>
+        <w:ind w:left="839"/>
+        <w:rPr>
+          <w:lang w:eastAsia="zh-CN"/>
+        </w:rPr>
+      </w:pPr>
+      <w:r>
+        <w:rPr>
+          <w:rFonts w:hint="eastAsia"/>
+          <w:lang w:eastAsia="zh-CN"/>
+        </w:rPr>
+        <w:t>#LED</w:t>
+      </w:r>
+      <w:r>
+        <w:rPr>
+          <w:rFonts w:hint="eastAsia"/>
+          <w:lang w:eastAsia="zh-CN"/>
+        </w:rPr>
+        <w:t>点亮</w:t>
+      </w:r>
+    </w:p>
+    <w:p>
+      <w:pPr>
+        <w:pStyle w:val="ac"/>
+        <w:spacing w:before="100" w:beforeAutospacing="1" w:line="240" w:lineRule="auto"/>
+        <w:ind w:left="839"/>
+        <w:rPr>
+          <w:lang w:eastAsia="zh-CN"/>
+        </w:rPr>
+      </w:pPr>
+      <w:r>
+        <w:rPr>
+          <w:lang w:eastAsia="zh-CN"/>
+        </w:rPr>
+        <w:t>echo 104 &gt; sys/class/gpio/export</w:t>
+      </w:r>
+    </w:p>
+    <w:p>
+      <w:pPr>
+        <w:pStyle w:val="ac"/>
+        <w:spacing w:before="100" w:beforeAutospacing="1" w:line="240" w:lineRule="auto"/>
+        <w:ind w:left="839"/>
+        <w:rPr>
+          <w:lang w:eastAsia="zh-CN"/>
+        </w:rPr>
+      </w:pPr>
+      <w:r>
+        <w:rPr>
+          <w:lang w:eastAsia="zh-CN"/>
+        </w:rPr>
+        <w:t>echo out &gt; sys/class/gpio/gpio104/dirction</w:t>
+      </w:r>
+    </w:p>
+    <w:p>
+      <w:pPr>
+        <w:pStyle w:val="ac"/>
+        <w:spacing w:before="100" w:beforeAutospacing="1" w:line="240" w:lineRule="auto"/>
+        <w:ind w:left="839"/>
+        <w:rPr>
+          <w:lang w:eastAsia="zh-CN"/>
+        </w:rPr>
+      </w:pPr>
+      <w:r>
+        <w:rPr>
+          <w:lang w:eastAsia="zh-CN"/>
+        </w:rPr>
+        <w:t>echo 1 &gt; sys/class/gpio/gpio104/value</w:t>
       </w:r>
     </w:p>
     <w:p>
@@ -5101,6 +6149,7 @@
                 <w:rFonts w:hint="eastAsia"/>
                 <w:lang w:eastAsia="zh-CN"/>
               </w:rPr>
+              <w:lastRenderedPageBreak/>
               <w:t>0x100000</w:t>
             </w:r>
           </w:p>
@@ -5389,6 +6438,7 @@
           <w:lang w:eastAsia="zh-CN"/>
         </w:rPr>
       </w:pPr>
+      <w:bookmarkStart w:id="0" w:name="_Ref468563213"/>
       <w:r>
         <w:rPr>
           <w:lang w:eastAsia="zh-CN"/>
@@ -5409,6 +6459,7 @@
         </w:rPr>
         <w:t>启动</w:t>
       </w:r>
+      <w:bookmarkEnd w:id="0"/>
     </w:p>
     <w:p>
       <w:pPr>
@@ -5494,8 +6545,9 @@
         </w:rPr>
         <w:t xml:space="preserve">=&gt; </w:t>
       </w:r>
-      <w:bookmarkStart w:id="0" w:name="OLE_LINK1"/>
-      <w:bookmarkStart w:id="1" w:name="OLE_LINK2"/>
+      <w:bookmarkStart w:id="1" w:name="OLE_LINK1"/>
+      <w:bookmarkStart w:id="2" w:name="OLE_LINK2"/>
+      <w:bookmarkStart w:id="3" w:name="OLE_LINK3"/>
       <w:r>
         <w:rPr>
           <w:rFonts w:ascii="Times New Roman" w:hAnsi="Times New Roman"/>
@@ -5505,8 +6557,9 @@
         </w:rPr>
         <w:t>setenv bootcmd 'nand read 81000000 60000 4000;nand read 80010000 500000 400000;bootm 80010000 - 81000000'</w:t>
       </w:r>
-      <w:bookmarkEnd w:id="0"/>
       <w:bookmarkEnd w:id="1"/>
+      <w:bookmarkEnd w:id="2"/>
+      <w:bookmarkEnd w:id="3"/>
     </w:p>
     <w:p>
       <w:pPr>
@@ -5534,6 +6587,7 @@
           <w:lang w:eastAsia="zh-CN"/>
         </w:rPr>
       </w:pPr>
+      <w:bookmarkStart w:id="4" w:name="_Ref468563227"/>
       <w:r>
         <w:rPr>
           <w:rFonts w:hint="eastAsia"/>
@@ -5555,6 +6609,7 @@
         </w:rPr>
         <w:t>文件系统</w:t>
       </w:r>
+      <w:bookmarkEnd w:id="4"/>
     </w:p>
     <w:p>
       <w:pPr>
@@ -5876,7 +6931,6 @@
           <w:rFonts w:hint="eastAsia"/>
           <w:lang w:eastAsia="zh-CN"/>
         </w:rPr>
-        <w:lastRenderedPageBreak/>
         <w:t>卸载之前挂载过的</w:t>
       </w:r>
       <w:r>
@@ -6086,6 +7140,7 @@
           <w:rFonts w:hint="eastAsia"/>
           <w:lang w:eastAsia="zh-CN"/>
         </w:rPr>
+        <w:lastRenderedPageBreak/>
         <w:t>从</w:t>
       </w:r>
       <w:r>
@@ -6330,7 +7385,6 @@
           <w:rFonts w:hint="eastAsia"/>
           <w:lang w:eastAsia="zh-CN"/>
         </w:rPr>
-        <w:lastRenderedPageBreak/>
         <w:t>GPIO</w:t>
       </w:r>
       <w:r>
@@ -6344,7 +7398,6 @@
     <w:p>
       <w:pPr>
         <w:rPr>
-          <w:rFonts w:hint="eastAsia"/>
           <w:lang w:eastAsia="zh-CN"/>
         </w:rPr>
       </w:pPr>
@@ -6893,7 +7946,7 @@
           <v:shape id="_x0000_i1025" type="#_x0000_t75" style="width:76.55pt;height:48.2pt" o:ole="">
             <v:imagedata r:id="rId14" o:title=""/>
           </v:shape>
-          <o:OLEObject Type="Embed" ProgID="Package" ShapeID="_x0000_i1025" DrawAspect="Icon" ObjectID="_1541700450" r:id="rId15"/>
+          <o:OLEObject Type="Embed" ProgID="Package" ShapeID="_x0000_i1025" DrawAspect="Icon" ObjectID="_1542305063" r:id="rId15"/>
         </w:object>
       </w:r>
     </w:p>
@@ -13119,7 +14172,7 @@
 </file>
 
 <file path=customXml/itemProps1.xml><?xml version="1.0" encoding="utf-8"?>
-<ds:datastoreItem xmlns:ds="http://schemas.openxmlformats.org/officeDocument/2006/customXml" ds:itemID="{3F6E295C-9C44-4057-974C-AF5ADF38D257}">
+<ds:datastoreItem xmlns:ds="http://schemas.openxmlformats.org/officeDocument/2006/customXml" ds:itemID="{9378F3DC-3315-4281-893C-1F65C5310BD9}">
   <ds:schemaRefs>
     <ds:schemaRef ds:uri="http://schemas.openxmlformats.org/officeDocument/2006/bibliography"/>
   </ds:schemaRefs>

</xml_diff>